<commit_message>
change logic generate template for flexData
</commit_message>
<xml_diff>
--- a/src/main/resources/templates/template-report.docx
+++ b/src/main/resources/templates/template-report.docx
@@ -1,9 +1,8 @@
 
 <file path=word/document.xml><?xml version="1.0" encoding="utf-8"?>
-<w:document xmlns:wpc="http://schemas.microsoft.com/office/word/2010/wordprocessingCanvas" xmlns:cx="http://schemas.microsoft.com/office/drawing/2014/chartex" xmlns:cx1="http://schemas.microsoft.com/office/drawing/2015/9/8/chartex" xmlns:cx2="http://schemas.microsoft.com/office/drawing/2015/10/21/chartex" xmlns:cx3="http://schemas.microsoft.com/office/drawing/2016/5/9/chartex" xmlns:cx4="http://schemas.microsoft.com/office/drawing/2016/5/10/chartex" xmlns:cx5="http://schemas.microsoft.com/office/drawing/2016/5/11/chartex" xmlns:cx6="http://schemas.microsoft.com/office/drawing/2016/5/12/chartex" xmlns:cx7="http://schemas.microsoft.com/office/drawing/2016/5/13/chartex" xmlns:cx8="http://schemas.microsoft.com/office/drawing/2016/5/14/chartex" xmlns:mc="http://schemas.openxmlformats.org/markup-compatibility/2006" xmlns:aink="http://schemas.microsoft.com/office/drawing/2016/ink" xmlns:am3d="http://schemas.microsoft.com/office/drawing/2017/model3d" xmlns:o="urn:schemas-microsoft-com:office:office" xmlns:r="http://schemas.openxmlformats.org/officeDocument/2006/relationships" xmlns:m="http://schemas.openxmlformats.org/officeDocument/2006/math" xmlns:v="urn:schemas-microsoft-com:vml" xmlns:wp14="http://schemas.microsoft.com/office/word/2010/wordprocessingDrawing" xmlns:wp="http://schemas.openxmlformats.org/drawingml/2006/wordprocessingDrawing" xmlns:w10="urn:schemas-microsoft-com:office:word" xmlns:w="http://schemas.openxmlformats.org/wordprocessingml/2006/main" xmlns:w14="http://schemas.microsoft.com/office/word/2010/wordml" xmlns:w15="http://schemas.microsoft.com/office/word/2012/wordml" xmlns:w16cid="http://schemas.microsoft.com/office/word/2016/wordml/cid" xmlns:w16se="http://schemas.microsoft.com/office/word/2015/wordml/symex" xmlns:wpg="http://schemas.microsoft.com/office/word/2010/wordprocessingGroup" xmlns:wpi="http://schemas.microsoft.com/office/word/2010/wordprocessingInk" xmlns:wne="http://schemas.microsoft.com/office/word/2006/wordml" xmlns:wps="http://schemas.microsoft.com/office/word/2010/wordprocessingShape" mc:Ignorable="w14 w15 w16se w16cid wp14">
+<w:document xmlns:wpc="http://schemas.microsoft.com/office/word/2010/wordprocessingCanvas" xmlns:mc="http://schemas.openxmlformats.org/markup-compatibility/2006" xmlns:o="urn:schemas-microsoft-com:office:office" xmlns:r="http://schemas.openxmlformats.org/officeDocument/2006/relationships" xmlns:m="http://schemas.openxmlformats.org/officeDocument/2006/math" xmlns:v="urn:schemas-microsoft-com:vml" xmlns:wp14="http://schemas.microsoft.com/office/word/2010/wordprocessingDrawing" xmlns:wp="http://schemas.openxmlformats.org/drawingml/2006/wordprocessingDrawing" xmlns:w10="urn:schemas-microsoft-com:office:word" xmlns:w="http://schemas.openxmlformats.org/wordprocessingml/2006/main" xmlns:w14="http://schemas.microsoft.com/office/word/2010/wordml" xmlns:w15="http://schemas.microsoft.com/office/word/2012/wordml" xmlns:wpg="http://schemas.microsoft.com/office/word/2010/wordprocessingGroup" xmlns:wpi="http://schemas.microsoft.com/office/word/2010/wordprocessingInk" xmlns:wne="http://schemas.microsoft.com/office/word/2006/wordml" xmlns:wps="http://schemas.microsoft.com/office/word/2010/wordprocessingShape" mc:Ignorable="w14 w15 wp14">
   <w:body>
     <w:p>
-      <w:proofErr w:type="spellStart"/>
       <w:r>
         <w:t>T</w:t>
       </w:r>
@@ -14,305 +13,296 @@
         <w:t>ê</w:t>
       </w:r>
       <w:r>
-        <w:t>n</w:t>
-      </w:r>
-      <w:proofErr w:type="spellEnd"/>
-      <w:r>
-        <w:t xml:space="preserve"> </w:t>
-      </w:r>
-      <w:proofErr w:type="spellStart"/>
-      <w:r>
-        <w:t>ứng</w:t>
-      </w:r>
-      <w:proofErr w:type="spellEnd"/>
-      <w:r>
-        <w:t xml:space="preserve"> </w:t>
-      </w:r>
-      <w:proofErr w:type="spellStart"/>
-      <w:r>
-        <w:t>dụng</w:t>
-      </w:r>
-      <w:proofErr w:type="spellEnd"/>
-      <w:r>
-        <w:t>: {{application.name}}</w:t>
-      </w:r>
-    </w:p>
-    <w:p>
-      <w:r>
-        <w:t>{</w:t>
-      </w:r>
-      <w:proofErr w:type="gramStart"/>
-      <w:r>
-        <w:t>{</w:t>
+        <w:t>n ứng dụng: {{application.name}}</w:t>
+      </w:r>
+    </w:p>
+    <w:p>
+      <w:r>
+        <w:t>{{</w:t>
       </w:r>
       <w:r>
         <w:t>?</w:t>
+      </w:r>
+      <w:r>
+        <w:t>user}}</w:t>
+      </w:r>
+    </w:p>
+    <w:p>
+      <w:r>
+        <w:t>T</w:t>
+      </w:r>
+      <w:r>
+        <w:rPr>
+          <w:rFonts w:hint="cs"/>
+        </w:rPr>
+        <w:t>ê</w:t>
+      </w:r>
+      <w:r>
+        <w:t>n ng</w:t>
+      </w:r>
+      <w:r>
+        <w:rPr>
+          <w:rFonts w:hint="cs"/>
+        </w:rPr>
+        <w:t>ư</w:t>
+      </w:r>
+      <w:r>
+        <w:t>ời d</w:t>
+      </w:r>
+      <w:r>
+        <w:rPr>
+          <w:rFonts w:hint="cs"/>
+        </w:rPr>
+        <w:t>ù</w:t>
+      </w:r>
+      <w:r>
+        <w:t>ng: {{name}}</w:t>
+      </w:r>
+    </w:p>
+    <w:p>
+      <w:r>
+        <w:t>Tuổi: {{age}}</w:t>
+      </w:r>
+    </w:p>
+    <w:p>
+      <w:r>
+        <w:t>{{/user}}</w:t>
+      </w:r>
+    </w:p>
+    <w:p>
+      <w:r>
+        <w:t>Danh s</w:t>
+      </w:r>
+      <w:r>
+        <w:rPr>
+          <w:rFonts w:hint="cs"/>
+        </w:rPr>
+        <w:t>á</w:t>
+      </w:r>
+      <w:r>
+        <w:t>ch sinh vi</w:t>
+      </w:r>
+      <w:r>
+        <w:rPr>
+          <w:rFonts w:hint="cs"/>
+        </w:rPr>
+        <w:t>ê</w:t>
+      </w:r>
+      <w:r>
+        <w:t>n:</w:t>
+      </w:r>
+    </w:p>
+    <w:p>
+      <w:r>
+        <w:t>{{students}}</w:t>
+      </w:r>
+    </w:p>
+    <w:tbl>
+      <w:tblPr>
+        <w:tblStyle w:val="TableGrid"/>
+        <w:tblW w:w="0" w:type="auto"/>
+        <w:tblLook w:val="04A0" w:firstRow="1" w:lastRow="0" w:firstColumn="1" w:lastColumn="0" w:noHBand="0" w:noVBand="1"/>
+      </w:tblPr>
+      <w:tblGrid>
+        <w:gridCol w:w="1795"/>
+        <w:gridCol w:w="4438"/>
+        <w:gridCol w:w="3117"/>
+      </w:tblGrid>
+      <w:tr>
+        <w:tc>
+          <w:tcPr>
+            <w:tcW w:w="1795" w:type="dxa"/>
+          </w:tcPr>
+          <w:p>
+            <w:r>
+              <w:t>stt</w:t>
+            </w:r>
+          </w:p>
+        </w:tc>
+        <w:tc>
+          <w:tcPr>
+            <w:tcW w:w="4438" w:type="dxa"/>
+          </w:tcPr>
+          <w:p>
+            <w:r>
+              <w:t>name</w:t>
+            </w:r>
+          </w:p>
+        </w:tc>
+        <w:tc>
+          <w:tcPr>
+            <w:tcW w:w="3117" w:type="dxa"/>
+          </w:tcPr>
+          <w:p>
+            <w:r>
+              <w:t>age</w:t>
+            </w:r>
+          </w:p>
+        </w:tc>
+      </w:tr>
+      <w:tr>
+        <w:tc>
+          <w:tcPr>
+            <w:tcW w:w="1795" w:type="dxa"/>
+          </w:tcPr>
+          <w:p>
+            <w:r>
+              <w:t>1</w:t>
+            </w:r>
+          </w:p>
+        </w:tc>
+        <w:tc>
+          <w:tcPr>
+            <w:tcW w:w="4438" w:type="dxa"/>
+          </w:tcPr>
+          <w:p>
+            <w:r>
+              <w:t>{{</w:t>
+            </w:r>
+            <w:r>
+              <w:t>students.</w:t>
+            </w:r>
+            <w:r>
+              <w:t>name}}</w:t>
+            </w:r>
+          </w:p>
+        </w:tc>
+        <w:tc>
+          <w:tcPr>
+            <w:tcW w:w="3117" w:type="dxa"/>
+          </w:tcPr>
+          <w:p>
+            <w:r>
+              <w:t>{{</w:t>
+            </w:r>
+            <w:r>
+              <w:t>students.</w:t>
+            </w:r>
+            <w:r>
+              <w:t>age}}</w:t>
+            </w:r>
+          </w:p>
+        </w:tc>
+      </w:tr>
+    </w:tbl>
+    <w:p>
+      <w:r>
+        <w:t>{{/students}}</w:t>
+      </w:r>
+    </w:p>
+    <w:p>
+      <w:r>
+        <w:t>Danh s</w:t>
+      </w:r>
+      <w:r>
+        <w:rPr>
+          <w:rFonts w:hint="cs"/>
+        </w:rPr>
+        <w:t>á</w:t>
+      </w:r>
+      <w:r>
+        <w:t>ch m</w:t>
+      </w:r>
+      <w:r>
+        <w:rPr>
+          <w:rFonts w:hint="cs"/>
+        </w:rPr>
+        <w:t>ô</w:t>
+      </w:r>
+      <w:r>
+        <w:t>n học:</w:t>
+      </w:r>
+    </w:p>
+    <w:p>
+      <w:r>
+        <w:t>{{subjects}}</w:t>
+      </w:r>
+    </w:p>
+    <w:p>
+      <w:r>
+        <w:t xml:space="preserve">- {{name}} </w:t>
+      </w:r>
+    </w:p>
+    <w:p>
+      <w:r>
+        <w:t>| T</w:t>
+      </w:r>
+      <w:r>
+        <w:rPr>
+          <w:rFonts w:hint="cs"/>
+        </w:rPr>
+        <w:t>í</w:t>
+      </w:r>
+      <w:r>
+        <w:t xml:space="preserve">n chỉ: {{credit}} </w:t>
+      </w:r>
+    </w:p>
+    <w:p>
+      <w:r>
+        <w:t xml:space="preserve">| </w:t>
+      </w:r>
+      <w:r>
+        <w:rPr>
+          <w:rFonts w:hint="cs"/>
+        </w:rPr>
+        <w:t>Đ</w:t>
+      </w:r>
+      <w:r>
+        <w:t>iểm: {{score}}</w:t>
+      </w:r>
+    </w:p>
+    <w:p>
+      <w:r>
+        <w:t>{{/subjects}}</w:t>
+      </w:r>
+    </w:p>
+    <w:p/>
+    <w:p>
+      <w:r>
+        <w:t>FlexData:</w:t>
+      </w:r>
+    </w:p>
+    <w:p>
+      <w:pPr>
+        <w:shd w:val="clear" w:color="auto" w:fill="FFFFFF"/>
+        <w:spacing w:line="270" w:lineRule="atLeast"/>
+      </w:pPr>
+      <w:r>
+        <w:t>{{</w:t>
+      </w:r>
+      <w:r>
+        <w:rPr>
+          <w:rFonts w:ascii="Courier New" w:eastAsia="Times New Roman" w:hAnsi="Courier New" w:cs="Courier New"/>
+          <w:color w:val="0451A5"/>
+          <w:kern w:val="0"/>
+          <w:sz w:val="18"/>
+          <w:szCs w:val="18"/>
+          <w14:ligatures w14:val="none"/>
+        </w:rPr>
+        <w:t>historyFormation</w:t>
+      </w:r>
+      <w:r>
+        <w:t>}}</w:t>
+      </w:r>
+    </w:p>
+    <w:p>
+      <w:pPr>
+        <w:shd w:val="clear" w:color="auto" w:fill="FFFFFF"/>
+        <w:spacing w:line="270" w:lineRule="atLeast"/>
+        <w:rPr>
+          <w:rFonts w:ascii="Courier New" w:eastAsia="Times New Roman" w:hAnsi="Courier New" w:cs="Courier New"/>
+          <w:color w:val="000000"/>
+          <w:kern w:val="0"/>
+          <w:sz w:val="18"/>
+          <w:szCs w:val="18"/>
+          <w14:ligatures w14:val="none"/>
+        </w:rPr>
+      </w:pPr>
+      <w:r>
+        <w:t>{{note}}</w:t>
       </w:r>
       <w:bookmarkStart w:id="0" w:name="_GoBack"/>
       <w:bookmarkEnd w:id="0"/>
-      <w:r>
-        <w:t>user</w:t>
-      </w:r>
-      <w:proofErr w:type="gramEnd"/>
-      <w:r>
-        <w:t>}}</w:t>
-      </w:r>
-    </w:p>
-    <w:p>
-      <w:proofErr w:type="spellStart"/>
-      <w:r>
-        <w:t>T</w:t>
-      </w:r>
-      <w:r>
-        <w:rPr>
-          <w:rFonts w:hint="cs"/>
-        </w:rPr>
-        <w:t>ê</w:t>
-      </w:r>
-      <w:r>
-        <w:t>n</w:t>
-      </w:r>
-      <w:proofErr w:type="spellEnd"/>
-      <w:r>
-        <w:t xml:space="preserve"> </w:t>
-      </w:r>
-      <w:proofErr w:type="spellStart"/>
-      <w:r>
-        <w:t>ng</w:t>
-      </w:r>
-      <w:r>
-        <w:rPr>
-          <w:rFonts w:hint="cs"/>
-        </w:rPr>
-        <w:t>ư</w:t>
-      </w:r>
-      <w:r>
-        <w:t>ời</w:t>
-      </w:r>
-      <w:proofErr w:type="spellEnd"/>
-      <w:r>
-        <w:t xml:space="preserve"> </w:t>
-      </w:r>
-      <w:proofErr w:type="spellStart"/>
-      <w:r>
-        <w:t>d</w:t>
-      </w:r>
-      <w:r>
-        <w:rPr>
-          <w:rFonts w:hint="cs"/>
-        </w:rPr>
-        <w:t>ù</w:t>
-      </w:r>
-      <w:r>
-        <w:t>ng</w:t>
-      </w:r>
-      <w:proofErr w:type="spellEnd"/>
-      <w:r>
-        <w:t>: {{name}}</w:t>
-      </w:r>
-    </w:p>
-    <w:p>
-      <w:proofErr w:type="spellStart"/>
-      <w:r>
-        <w:t>Tuổi</w:t>
-      </w:r>
-      <w:proofErr w:type="spellEnd"/>
-      <w:r>
-        <w:t>: {{age}}</w:t>
-      </w:r>
-    </w:p>
-    <w:p>
-      <w:r>
-        <w:t>{{/user}}</w:t>
-      </w:r>
-    </w:p>
-    <w:p>
-      <w:proofErr w:type="spellStart"/>
-      <w:r>
-        <w:t>Danh</w:t>
-      </w:r>
-      <w:proofErr w:type="spellEnd"/>
-      <w:r>
-        <w:t xml:space="preserve"> </w:t>
-      </w:r>
-      <w:proofErr w:type="spellStart"/>
-      <w:r>
-        <w:t>s</w:t>
-      </w:r>
-      <w:r>
-        <w:rPr>
-          <w:rFonts w:hint="cs"/>
-        </w:rPr>
-        <w:t>á</w:t>
-      </w:r>
-      <w:r>
-        <w:t>ch</w:t>
-      </w:r>
-      <w:proofErr w:type="spellEnd"/>
-      <w:r>
-        <w:t xml:space="preserve"> </w:t>
-      </w:r>
-      <w:proofErr w:type="spellStart"/>
-      <w:r>
-        <w:t>sinh</w:t>
-      </w:r>
-      <w:proofErr w:type="spellEnd"/>
-      <w:r>
-        <w:t xml:space="preserve"> </w:t>
-      </w:r>
-      <w:proofErr w:type="spellStart"/>
-      <w:r>
-        <w:t>vi</w:t>
-      </w:r>
-      <w:r>
-        <w:rPr>
-          <w:rFonts w:hint="cs"/>
-        </w:rPr>
-        <w:t>ê</w:t>
-      </w:r>
-      <w:r>
-        <w:t>n</w:t>
-      </w:r>
-      <w:proofErr w:type="spellEnd"/>
-      <w:r>
-        <w:t>:</w:t>
-      </w:r>
-    </w:p>
-    <w:p>
-      <w:r>
-        <w:t>{{students}}</w:t>
-      </w:r>
-    </w:p>
-    <w:p>
-      <w:r>
-        <w:t>- {{name}}</w:t>
-      </w:r>
-    </w:p>
-    <w:p>
-      <w:r>
-        <w:t xml:space="preserve"> ({{age}})</w:t>
-      </w:r>
-    </w:p>
-    <w:p>
-      <w:r>
-        <w:t>{{/students}}</w:t>
-      </w:r>
-    </w:p>
-    <w:p>
-      <w:proofErr w:type="spellStart"/>
-      <w:r>
-        <w:t>Danh</w:t>
-      </w:r>
-      <w:proofErr w:type="spellEnd"/>
-      <w:r>
-        <w:t xml:space="preserve"> </w:t>
-      </w:r>
-      <w:proofErr w:type="spellStart"/>
-      <w:r>
-        <w:t>s</w:t>
-      </w:r>
-      <w:r>
-        <w:rPr>
-          <w:rFonts w:hint="cs"/>
-        </w:rPr>
-        <w:t>á</w:t>
-      </w:r>
-      <w:r>
-        <w:t>ch</w:t>
-      </w:r>
-      <w:proofErr w:type="spellEnd"/>
-      <w:r>
-        <w:t xml:space="preserve"> </w:t>
-      </w:r>
-      <w:proofErr w:type="spellStart"/>
-      <w:r>
-        <w:t>m</w:t>
-      </w:r>
-      <w:r>
-        <w:rPr>
-          <w:rFonts w:hint="cs"/>
-        </w:rPr>
-        <w:t>ô</w:t>
-      </w:r>
-      <w:r>
-        <w:t>n</w:t>
-      </w:r>
-      <w:proofErr w:type="spellEnd"/>
-      <w:r>
-        <w:t xml:space="preserve"> </w:t>
-      </w:r>
-      <w:proofErr w:type="spellStart"/>
-      <w:r>
-        <w:t>học</w:t>
-      </w:r>
-      <w:proofErr w:type="spellEnd"/>
-      <w:r>
-        <w:t>:</w:t>
-      </w:r>
-    </w:p>
-    <w:p>
-      <w:r>
-        <w:t>{{subjects}}</w:t>
-      </w:r>
-    </w:p>
-    <w:p>
-      <w:r>
-        <w:t xml:space="preserve">- {{name}} </w:t>
-      </w:r>
-    </w:p>
-    <w:p>
-      <w:r>
-        <w:t xml:space="preserve">| </w:t>
-      </w:r>
-      <w:proofErr w:type="spellStart"/>
-      <w:r>
-        <w:t>T</w:t>
-      </w:r>
-      <w:r>
-        <w:rPr>
-          <w:rFonts w:hint="cs"/>
-        </w:rPr>
-        <w:t>í</w:t>
-      </w:r>
-      <w:r>
-        <w:t>n</w:t>
-      </w:r>
-      <w:proofErr w:type="spellEnd"/>
-      <w:r>
-        <w:t xml:space="preserve"> </w:t>
-      </w:r>
-      <w:proofErr w:type="spellStart"/>
-      <w:r>
-        <w:t>chỉ</w:t>
-      </w:r>
-      <w:proofErr w:type="spellEnd"/>
-      <w:r>
-        <w:t xml:space="preserve">: {{credit}} </w:t>
-      </w:r>
-    </w:p>
-    <w:p>
-      <w:r>
-        <w:t xml:space="preserve">| </w:t>
-      </w:r>
-      <w:proofErr w:type="spellStart"/>
-      <w:r>
-        <w:rPr>
-          <w:rFonts w:hint="cs"/>
-        </w:rPr>
-        <w:t>Đ</w:t>
-      </w:r>
-      <w:r>
-        <w:t>iểm</w:t>
-      </w:r>
-      <w:proofErr w:type="spellEnd"/>
-      <w:r>
-        <w:t>: {{score}}</w:t>
-      </w:r>
-    </w:p>
-    <w:p>
-      <w:r>
-        <w:t>{{/subjects}}</w:t>
-      </w:r>
     </w:p>
     <w:sectPr>
       <w:pgSz w:w="12240" w:h="15840"/>
@@ -325,7 +315,7 @@
 </file>
 
 <file path=word/styles.xml><?xml version="1.0" encoding="utf-8"?>
-<w:styles xmlns:mc="http://schemas.openxmlformats.org/markup-compatibility/2006" xmlns:r="http://schemas.openxmlformats.org/officeDocument/2006/relationships" xmlns:w="http://schemas.openxmlformats.org/wordprocessingml/2006/main" xmlns:w14="http://schemas.microsoft.com/office/word/2010/wordml" xmlns:w15="http://schemas.microsoft.com/office/word/2012/wordml" xmlns:w16cid="http://schemas.microsoft.com/office/word/2016/wordml/cid" xmlns:w16se="http://schemas.microsoft.com/office/word/2015/wordml/symex" mc:Ignorable="w14 w15 w16se w16cid">
+<w:styles xmlns:mc="http://schemas.openxmlformats.org/markup-compatibility/2006" xmlns:r="http://schemas.openxmlformats.org/officeDocument/2006/relationships" xmlns:w="http://schemas.openxmlformats.org/wordprocessingml/2006/main" xmlns:w14="http://schemas.microsoft.com/office/word/2010/wordml" xmlns:w15="http://schemas.microsoft.com/office/word/2012/wordml" mc:Ignorable="w14 w15">
   <w:docDefaults>
     <w:rPrDefault>
       <w:rPr>
@@ -343,7 +333,7 @@
       </w:pPr>
     </w:pPrDefault>
   </w:docDefaults>
-  <w:latentStyles w:defLockedState="0" w:defUIPriority="99" w:defSemiHidden="0" w:defUnhideWhenUsed="0" w:defQFormat="0" w:count="375">
+  <w:latentStyles w:defLockedState="0" w:defUIPriority="99" w:defSemiHidden="0" w:defUnhideWhenUsed="0" w:defQFormat="0" w:count="371">
     <w:lsdException w:name="Normal" w:uiPriority="0" w:qFormat="1"/>
     <w:lsdException w:name="heading 1" w:uiPriority="9" w:qFormat="1"/>
     <w:lsdException w:name="heading 2" w:semiHidden="1" w:uiPriority="9" w:unhideWhenUsed="1" w:qFormat="1"/>
@@ -715,10 +705,6 @@
     <w:lsdException w:name="List Table 5 Dark Accent 6" w:uiPriority="50"/>
     <w:lsdException w:name="List Table 6 Colorful Accent 6" w:uiPriority="51"/>
     <w:lsdException w:name="List Table 7 Colorful Accent 6" w:uiPriority="52"/>
-    <w:lsdException w:name="Mention" w:semiHidden="1" w:unhideWhenUsed="1"/>
-    <w:lsdException w:name="Smart Hyperlink" w:semiHidden="1" w:unhideWhenUsed="1"/>
-    <w:lsdException w:name="Hashtag" w:semiHidden="1" w:unhideWhenUsed="1"/>
-    <w:lsdException w:name="Unresolved Mention" w:semiHidden="1" w:unhideWhenUsed="1"/>
   </w:latentStyles>
   <w:style w:type="paragraph" w:default="1" w:styleId="Normal">
     <w:name w:val="Normal"/>
@@ -750,6 +736,32 @@
     <w:uiPriority w:val="99"/>
     <w:semiHidden/>
     <w:unhideWhenUsed/>
+  </w:style>
+  <w:style w:type="table" w:styleId="TableGrid">
+    <w:name w:val="Table Grid"/>
+    <w:basedOn w:val="TableNormal"/>
+    <w:uiPriority w:val="39"/>
+    <w:rsid w:val="0069147B"/>
+    <w:pPr>
+      <w:spacing w:after="0" w:line="240" w:lineRule="auto"/>
+    </w:pPr>
+    <w:tblPr>
+      <w:tblInd w:w="0" w:type="dxa"/>
+      <w:tblBorders>
+        <w:top w:val="single" w:sz="4" w:space="0" w:color="auto"/>
+        <w:left w:val="single" w:sz="4" w:space="0" w:color="auto"/>
+        <w:bottom w:val="single" w:sz="4" w:space="0" w:color="auto"/>
+        <w:right w:val="single" w:sz="4" w:space="0" w:color="auto"/>
+        <w:insideH w:val="single" w:sz="4" w:space="0" w:color="auto"/>
+        <w:insideV w:val="single" w:sz="4" w:space="0" w:color="auto"/>
+      </w:tblBorders>
+      <w:tblCellMar>
+        <w:top w:w="0" w:type="dxa"/>
+        <w:left w:w="108" w:type="dxa"/>
+        <w:bottom w:w="0" w:type="dxa"/>
+        <w:right w:w="108" w:type="dxa"/>
+      </w:tblCellMar>
+    </w:tblPr>
   </w:style>
 </w:styles>
 </file>

</xml_diff>

<commit_message>
hanlde generate template final version
</commit_message>
<xml_diff>
--- a/src/main/resources/templates/template-report.docx
+++ b/src/main/resources/templates/template-report.docx
@@ -1,6 +1,6 @@
 
 <file path=word/document.xml><?xml version="1.0" encoding="utf-8"?>
-<w:document xmlns:wpc="http://schemas.microsoft.com/office/word/2010/wordprocessingCanvas" xmlns:mc="http://schemas.openxmlformats.org/markup-compatibility/2006" xmlns:o="urn:schemas-microsoft-com:office:office" xmlns:r="http://schemas.openxmlformats.org/officeDocument/2006/relationships" xmlns:m="http://schemas.openxmlformats.org/officeDocument/2006/math" xmlns:v="urn:schemas-microsoft-com:vml" xmlns:wp14="http://schemas.microsoft.com/office/word/2010/wordprocessingDrawing" xmlns:wp="http://schemas.openxmlformats.org/drawingml/2006/wordprocessingDrawing" xmlns:w10="urn:schemas-microsoft-com:office:word" xmlns:w="http://schemas.openxmlformats.org/wordprocessingml/2006/main" xmlns:w14="http://schemas.microsoft.com/office/word/2010/wordml" xmlns:w15="http://schemas.microsoft.com/office/word/2012/wordml" xmlns:wpg="http://schemas.microsoft.com/office/word/2010/wordprocessingGroup" xmlns:wpi="http://schemas.microsoft.com/office/word/2010/wordprocessingInk" xmlns:wne="http://schemas.microsoft.com/office/word/2006/wordml" xmlns:wps="http://schemas.microsoft.com/office/word/2010/wordprocessingShape" mc:Ignorable="w14 w15 wp14">
+<w:document xmlns:wpc="http://schemas.microsoft.com/office/word/2010/wordprocessingCanvas" xmlns:cx="http://schemas.microsoft.com/office/drawing/2014/chartex" xmlns:mc="http://schemas.openxmlformats.org/markup-compatibility/2006" xmlns:o="urn:schemas-microsoft-com:office:office" xmlns:r="http://schemas.openxmlformats.org/officeDocument/2006/relationships" xmlns:m="http://schemas.openxmlformats.org/officeDocument/2006/math" xmlns:v="urn:schemas-microsoft-com:vml" xmlns:wp14="http://schemas.microsoft.com/office/word/2010/wordprocessingDrawing" xmlns:wp="http://schemas.openxmlformats.org/drawingml/2006/wordprocessingDrawing" xmlns:w10="urn:schemas-microsoft-com:office:word" xmlns:w="http://schemas.openxmlformats.org/wordprocessingml/2006/main" xmlns:w14="http://schemas.microsoft.com/office/word/2010/wordml" xmlns:w15="http://schemas.microsoft.com/office/word/2012/wordml" xmlns:w16se="http://schemas.microsoft.com/office/word/2015/wordml/symex" xmlns:wpg="http://schemas.microsoft.com/office/word/2010/wordprocessingGroup" xmlns:wpi="http://schemas.microsoft.com/office/word/2010/wordprocessingInk" xmlns:wne="http://schemas.microsoft.com/office/word/2006/wordml" xmlns:wps="http://schemas.microsoft.com/office/word/2010/wordprocessingShape" mc:Ignorable="w14 w15 w16se wp14">
   <w:body>
     <w:p>
       <w:r>
@@ -91,6 +91,8 @@
       <w:r>
         <w:t>n:</w:t>
       </w:r>
+      <w:bookmarkStart w:id="0" w:name="_GoBack"/>
+      <w:bookmarkEnd w:id="0"/>
     </w:p>
     <w:p>
       <w:r>
@@ -104,9 +106,9 @@
         <w:tblLook w:val="04A0" w:firstRow="1" w:lastRow="0" w:firstColumn="1" w:lastColumn="0" w:noHBand="0" w:noVBand="1"/>
       </w:tblPr>
       <w:tblGrid>
-        <w:gridCol w:w="1795"/>
-        <w:gridCol w:w="4438"/>
-        <w:gridCol w:w="3117"/>
+        <w:gridCol w:w="2057"/>
+        <w:gridCol w:w="4266"/>
+        <w:gridCol w:w="3027"/>
       </w:tblGrid>
       <w:tr>
         <w:tc>
@@ -147,7 +149,7 @@
           </w:tcPr>
           <w:p>
             <w:r>
-              <w:t>1</w:t>
+              <w:t>{{students.index}}</w:t>
             </w:r>
           </w:p>
         </w:tc>
@@ -218,39 +220,103 @@
         <w:t>{{subjects}}</w:t>
       </w:r>
     </w:p>
-    <w:p>
-      <w:r>
-        <w:t xml:space="preserve">- {{name}} </w:t>
-      </w:r>
-    </w:p>
-    <w:p>
-      <w:r>
-        <w:t>| T</w:t>
-      </w:r>
-      <w:r>
-        <w:rPr>
-          <w:rFonts w:hint="cs"/>
-        </w:rPr>
-        <w:t>í</w:t>
-      </w:r>
-      <w:r>
-        <w:t xml:space="preserve">n chỉ: {{credit}} </w:t>
-      </w:r>
-    </w:p>
-    <w:p>
-      <w:r>
-        <w:t xml:space="preserve">| </w:t>
-      </w:r>
-      <w:r>
-        <w:rPr>
-          <w:rFonts w:hint="cs"/>
-        </w:rPr>
-        <w:t>Đ</w:t>
-      </w:r>
-      <w:r>
-        <w:t>iểm: {{score}}</w:t>
-      </w:r>
-    </w:p>
+    <w:tbl>
+      <w:tblPr>
+        <w:tblStyle w:val="TableGrid"/>
+        <w:tblW w:w="0" w:type="auto"/>
+        <w:tblLook w:val="04A0" w:firstRow="1" w:lastRow="0" w:firstColumn="1" w:lastColumn="0" w:noHBand="0" w:noVBand="1"/>
+      </w:tblPr>
+      <w:tblGrid>
+        <w:gridCol w:w="2045"/>
+        <w:gridCol w:w="2519"/>
+        <w:gridCol w:w="2272"/>
+        <w:gridCol w:w="2017"/>
+      </w:tblGrid>
+      <w:tr>
+        <w:tc>
+          <w:tcPr>
+            <w:tcW w:w="2045" w:type="dxa"/>
+          </w:tcPr>
+          <w:p>
+            <w:r>
+              <w:t>stt</w:t>
+            </w:r>
+          </w:p>
+        </w:tc>
+        <w:tc>
+          <w:tcPr>
+            <w:tcW w:w="2519" w:type="dxa"/>
+          </w:tcPr>
+          <w:p>
+            <w:r>
+              <w:t>name</w:t>
+            </w:r>
+          </w:p>
+        </w:tc>
+        <w:tc>
+          <w:tcPr>
+            <w:tcW w:w="2272" w:type="dxa"/>
+          </w:tcPr>
+          <w:p>
+            <w:r>
+              <w:t>Tín chỉ</w:t>
+            </w:r>
+          </w:p>
+        </w:tc>
+        <w:tc>
+          <w:tcPr>
+            <w:tcW w:w="838" w:type="dxa"/>
+          </w:tcPr>
+          <w:p>
+            <w:r>
+              <w:t>Điểm</w:t>
+            </w:r>
+          </w:p>
+        </w:tc>
+      </w:tr>
+      <w:tr>
+        <w:tc>
+          <w:tcPr>
+            <w:tcW w:w="2045" w:type="dxa"/>
+          </w:tcPr>
+          <w:p>
+            <w:r>
+              <w:t>{{subjects.index}}</w:t>
+            </w:r>
+          </w:p>
+        </w:tc>
+        <w:tc>
+          <w:tcPr>
+            <w:tcW w:w="2519" w:type="dxa"/>
+          </w:tcPr>
+          <w:p>
+            <w:r>
+              <w:t>{{subjects.name}}</w:t>
+            </w:r>
+          </w:p>
+        </w:tc>
+        <w:tc>
+          <w:tcPr>
+            <w:tcW w:w="2272" w:type="dxa"/>
+          </w:tcPr>
+          <w:p>
+            <w:r>
+              <w:t>{{subjects.credit}}</w:t>
+            </w:r>
+          </w:p>
+        </w:tc>
+        <w:tc>
+          <w:tcPr>
+            <w:tcW w:w="838" w:type="dxa"/>
+          </w:tcPr>
+          <w:p>
+            <w:r>
+              <w:t>{{subjects.score}}</w:t>
+            </w:r>
+          </w:p>
+        </w:tc>
+      </w:tr>
+    </w:tbl>
     <w:p>
       <w:r>
         <w:t>{{/subjects}}</w:t>
@@ -301,8 +367,6 @@
       <w:r>
         <w:t>{{note}}</w:t>
       </w:r>
-      <w:bookmarkStart w:id="0" w:name="_GoBack"/>
-      <w:bookmarkEnd w:id="0"/>
     </w:p>
     <w:sectPr>
       <w:pgSz w:w="12240" w:h="15840"/>
@@ -315,7 +379,7 @@
 </file>
 
 <file path=word/styles.xml><?xml version="1.0" encoding="utf-8"?>
-<w:styles xmlns:mc="http://schemas.openxmlformats.org/markup-compatibility/2006" xmlns:r="http://schemas.openxmlformats.org/officeDocument/2006/relationships" xmlns:w="http://schemas.openxmlformats.org/wordprocessingml/2006/main" xmlns:w14="http://schemas.microsoft.com/office/word/2010/wordml" xmlns:w15="http://schemas.microsoft.com/office/word/2012/wordml" mc:Ignorable="w14 w15">
+<w:styles xmlns:mc="http://schemas.openxmlformats.org/markup-compatibility/2006" xmlns:r="http://schemas.openxmlformats.org/officeDocument/2006/relationships" xmlns:w="http://schemas.openxmlformats.org/wordprocessingml/2006/main" xmlns:w14="http://schemas.microsoft.com/office/word/2010/wordml" xmlns:w15="http://schemas.microsoft.com/office/word/2012/wordml" xmlns:w16se="http://schemas.microsoft.com/office/word/2015/wordml/symex" mc:Ignorable="w14 w15 w16se">
   <w:docDefaults>
     <w:rPrDefault>
       <w:rPr>
@@ -746,7 +810,6 @@
       <w:spacing w:after="0" w:line="240" w:lineRule="auto"/>
     </w:pPr>
     <w:tblPr>
-      <w:tblInd w:w="0" w:type="dxa"/>
       <w:tblBorders>
         <w:top w:val="single" w:sz="4" w:space="0" w:color="auto"/>
         <w:left w:val="single" w:sz="4" w:space="0" w:color="auto"/>
@@ -755,12 +818,6 @@
         <w:insideH w:val="single" w:sz="4" w:space="0" w:color="auto"/>
         <w:insideV w:val="single" w:sz="4" w:space="0" w:color="auto"/>
       </w:tblBorders>
-      <w:tblCellMar>
-        <w:top w:w="0" w:type="dxa"/>
-        <w:left w:w="108" w:type="dxa"/>
-        <w:bottom w:w="0" w:type="dxa"/>
-        <w:right w:w="108" w:type="dxa"/>
-      </w:tblCellMar>
     </w:tblPr>
   </w:style>
 </w:styles>

</xml_diff>

<commit_message>
change logic add image for textData
</commit_message>
<xml_diff>
--- a/src/main/resources/templates/template-report.docx
+++ b/src/main/resources/templates/template-report.docx
@@ -66,6 +66,18 @@
     </w:p>
     <w:p>
       <w:r>
+        <w:t xml:space="preserve">Avatar: </w:t>
+      </w:r>
+    </w:p>
+    <w:p>
+      <w:bookmarkStart w:id="0" w:name="_GoBack"/>
+      <w:bookmarkEnd w:id="0"/>
+      <w:r>
+        <w:t>{{avatar}}</w:t>
+      </w:r>
+    </w:p>
+    <w:p>
+      <w:r>
         <w:t>{{/user}}</w:t>
       </w:r>
     </w:p>
@@ -91,8 +103,6 @@
       <w:r>
         <w:t>n:</w:t>
       </w:r>
-      <w:bookmarkStart w:id="0" w:name="_GoBack"/>
-      <w:bookmarkEnd w:id="0"/>
     </w:p>
     <w:p>
       <w:r>

</xml_diff>

<commit_message>
change logic merge row for table
</commit_message>
<xml_diff>
--- a/src/main/resources/templates/template-report.docx
+++ b/src/main/resources/templates/template-report.docx
@@ -70,8 +70,6 @@
       </w:r>
     </w:p>
     <w:p>
-      <w:bookmarkStart w:id="0" w:name="_GoBack"/>
-      <w:bookmarkEnd w:id="0"/>
       <w:r>
         <w:t>{{avatar}}</w:t>
       </w:r>
@@ -365,6 +363,24 @@
       <w:pPr>
         <w:shd w:val="clear" w:color="auto" w:fill="FFFFFF"/>
         <w:spacing w:line="270" w:lineRule="atLeast"/>
+      </w:pPr>
+      <w:r>
+        <w:t>{{note}}</w:t>
+      </w:r>
+    </w:p>
+    <w:p>
+      <w:pPr>
+        <w:shd w:val="clear" w:color="auto" w:fill="FFFFFF"/>
+        <w:spacing w:line="270" w:lineRule="atLeast"/>
+      </w:pPr>
+      <w:r>
+        <w:t>5. Mapping list data Dung sai khác biệt</w:t>
+      </w:r>
+    </w:p>
+    <w:p>
+      <w:pPr>
+        <w:shd w:val="clear" w:color="auto" w:fill="FFFFFF"/>
+        <w:spacing w:line="270" w:lineRule="atLeast"/>
         <w:rPr>
           <w:rFonts w:ascii="Courier New" w:eastAsia="Times New Roman" w:hAnsi="Courier New" w:cs="Courier New"/>
           <w:color w:val="000000"/>
@@ -375,8 +391,496 @@
         </w:rPr>
       </w:pPr>
       <w:r>
-        <w:t>{{note}}</w:t>
-      </w:r>
+        <w:t>{{</w:t>
+      </w:r>
+      <w:r>
+        <w:t>?</w:t>
+      </w:r>
+      <w:r>
+        <w:rPr>
+          <w:rFonts w:ascii="Courier New" w:eastAsia="Times New Roman" w:hAnsi="Courier New" w:cs="Courier New"/>
+          <w:color w:val="A31515"/>
+          <w:kern w:val="0"/>
+          <w:sz w:val="18"/>
+          <w:szCs w:val="18"/>
+          <w14:ligatures w14:val="none"/>
+        </w:rPr>
+        <w:t>toleranceDifferenceInfo</w:t>
+      </w:r>
+      <w:r>
+        <w:rPr>
+          <w:rFonts w:ascii="Courier New" w:eastAsia="Times New Roman" w:hAnsi="Courier New" w:cs="Courier New"/>
+          <w:color w:val="A31515"/>
+          <w:kern w:val="0"/>
+          <w:sz w:val="18"/>
+          <w:szCs w:val="18"/>
+          <w14:ligatures w14:val="none"/>
+        </w:rPr>
+        <w:t>.hasDifference</w:t>
+      </w:r>
+      <w:r>
+        <w:rPr>
+          <w:rFonts w:ascii="Courier New" w:eastAsia="Times New Roman" w:hAnsi="Courier New" w:cs="Courier New"/>
+          <w:color w:val="000000"/>
+          <w:kern w:val="0"/>
+          <w:sz w:val="18"/>
+          <w:szCs w:val="18"/>
+          <w14:ligatures w14:val="none"/>
+        </w:rPr>
+        <w:t>}}</w:t>
+      </w:r>
+    </w:p>
+    <w:p>
+      <w:pPr>
+        <w:shd w:val="clear" w:color="auto" w:fill="FFFFFF"/>
+        <w:spacing w:line="270" w:lineRule="atLeast"/>
+      </w:pPr>
+      <w:r>
+        <w:rPr>
+          <w:rFonts w:ascii="Courier New" w:eastAsia="Times New Roman" w:hAnsi="Courier New" w:cs="Courier New"/>
+          <w:color w:val="000000"/>
+          <w:kern w:val="0"/>
+          <w:sz w:val="18"/>
+          <w:szCs w:val="18"/>
+          <w14:ligatures w14:val="none"/>
+        </w:rPr>
+        <w:t>{{</w:t>
+      </w:r>
+      <w:r>
+        <w:rPr>
+          <w:rFonts w:ascii="Courier New" w:eastAsia="Times New Roman" w:hAnsi="Courier New" w:cs="Courier New"/>
+          <w:color w:val="A31515"/>
+          <w:kern w:val="0"/>
+          <w:sz w:val="18"/>
+          <w:szCs w:val="18"/>
+          <w14:ligatures w14:val="none"/>
+        </w:rPr>
+        <w:t>criteriaList</w:t>
+      </w:r>
+      <w:r>
+        <w:rPr>
+          <w:rFonts w:ascii="Courier New" w:eastAsia="Times New Roman" w:hAnsi="Courier New" w:cs="Courier New"/>
+          <w:color w:val="000000"/>
+          <w:kern w:val="0"/>
+          <w:sz w:val="18"/>
+          <w:szCs w:val="18"/>
+          <w14:ligatures w14:val="none"/>
+        </w:rPr>
+        <w:t>}}</w:t>
+      </w:r>
+    </w:p>
+    <w:tbl>
+      <w:tblPr>
+        <w:tblStyle w:val="TableGrid"/>
+        <w:tblW w:w="0" w:type="auto"/>
+        <w:tblLook w:val="04A0" w:firstRow="1" w:lastRow="0" w:firstColumn="1" w:lastColumn="0" w:noHBand="0" w:noVBand="1"/>
+      </w:tblPr>
+      <w:tblGrid>
+        <w:gridCol w:w="1345"/>
+        <w:gridCol w:w="3690"/>
+        <w:gridCol w:w="4315"/>
+      </w:tblGrid>
+      <w:tr>
+        <w:tc>
+          <w:tcPr>
+            <w:tcW w:w="1345" w:type="dxa"/>
+          </w:tcPr>
+          <w:p>
+            <w:pPr>
+              <w:spacing w:line="270" w:lineRule="atLeast"/>
+              <w:rPr>
+                <w:rFonts w:ascii="Courier New" w:eastAsia="Times New Roman" w:hAnsi="Courier New" w:cs="Courier New"/>
+                <w:color w:val="000000"/>
+                <w:kern w:val="0"/>
+                <w:sz w:val="18"/>
+                <w:szCs w:val="18"/>
+                <w14:ligatures w14:val="none"/>
+              </w:rPr>
+            </w:pPr>
+            <w:r>
+              <w:rPr>
+                <w:rFonts w:ascii="Courier New" w:eastAsia="Times New Roman" w:hAnsi="Courier New" w:cs="Courier New"/>
+                <w:color w:val="000000"/>
+                <w:kern w:val="0"/>
+                <w:sz w:val="18"/>
+                <w:szCs w:val="18"/>
+                <w14:ligatures w14:val="none"/>
+              </w:rPr>
+              <w:t>stt</w:t>
+            </w:r>
+          </w:p>
+        </w:tc>
+        <w:tc>
+          <w:tcPr>
+            <w:tcW w:w="3690" w:type="dxa"/>
+          </w:tcPr>
+          <w:p>
+            <w:pPr>
+              <w:spacing w:line="270" w:lineRule="atLeast"/>
+              <w:rPr>
+                <w:rFonts w:ascii="Courier New" w:eastAsia="Times New Roman" w:hAnsi="Courier New" w:cs="Courier New"/>
+                <w:color w:val="000000"/>
+                <w:kern w:val="0"/>
+                <w:sz w:val="18"/>
+                <w:szCs w:val="18"/>
+                <w14:ligatures w14:val="none"/>
+              </w:rPr>
+            </w:pPr>
+            <w:r>
+              <w:rPr>
+                <w:rFonts w:ascii="Courier New" w:eastAsia="Times New Roman" w:hAnsi="Courier New" w:cs="Courier New"/>
+                <w:color w:val="000000"/>
+                <w:kern w:val="0"/>
+                <w:sz w:val="18"/>
+                <w:szCs w:val="18"/>
+                <w14:ligatures w14:val="none"/>
+              </w:rPr>
+              <w:t>name</w:t>
+            </w:r>
+          </w:p>
+        </w:tc>
+        <w:tc>
+          <w:tcPr>
+            <w:tcW w:w="4315" w:type="dxa"/>
+          </w:tcPr>
+          <w:p>
+            <w:pPr>
+              <w:spacing w:line="270" w:lineRule="atLeast"/>
+              <w:rPr>
+                <w:rFonts w:ascii="Courier New" w:eastAsia="Times New Roman" w:hAnsi="Courier New" w:cs="Courier New"/>
+                <w:color w:val="000000"/>
+                <w:kern w:val="0"/>
+                <w:sz w:val="18"/>
+                <w:szCs w:val="18"/>
+                <w14:ligatures w14:val="none"/>
+              </w:rPr>
+            </w:pPr>
+            <w:r>
+              <w:rPr>
+                <w:rFonts w:ascii="Courier New" w:eastAsia="Times New Roman" w:hAnsi="Courier New" w:cs="Courier New"/>
+                <w:color w:val="000000"/>
+                <w:kern w:val="0"/>
+                <w:sz w:val="18"/>
+                <w:szCs w:val="18"/>
+                <w14:ligatures w14:val="none"/>
+              </w:rPr>
+              <w:t>value</w:t>
+            </w:r>
+          </w:p>
+        </w:tc>
+      </w:tr>
+      <w:tr>
+        <w:tc>
+          <w:tcPr>
+            <w:tcW w:w="9350" w:type="dxa"/>
+            <w:gridSpan w:val="3"/>
+          </w:tcPr>
+          <w:p>
+            <w:pPr>
+              <w:spacing w:line="270" w:lineRule="atLeast"/>
+              <w:rPr>
+                <w:rFonts w:ascii="Courier New" w:eastAsia="Times New Roman" w:hAnsi="Courier New" w:cs="Courier New"/>
+                <w:color w:val="000000"/>
+                <w:kern w:val="0"/>
+                <w:sz w:val="18"/>
+                <w:szCs w:val="18"/>
+                <w14:ligatures w14:val="none"/>
+              </w:rPr>
+            </w:pPr>
+            <w:r>
+              <w:rPr>
+                <w:rFonts w:ascii="Courier New" w:eastAsia="Times New Roman" w:hAnsi="Courier New" w:cs="Courier New"/>
+                <w:color w:val="000000"/>
+                <w:kern w:val="0"/>
+                <w:sz w:val="18"/>
+                <w:szCs w:val="18"/>
+                <w14:ligatures w14:val="none"/>
+              </w:rPr>
+              <w:t>CTTD: {{program.programName}}</w:t>
+            </w:r>
+          </w:p>
+        </w:tc>
+      </w:tr>
+      <w:tr>
+        <w:tc>
+          <w:tcPr>
+            <w:tcW w:w="1345" w:type="dxa"/>
+          </w:tcPr>
+          <w:p>
+            <w:pPr>
+              <w:spacing w:line="270" w:lineRule="atLeast"/>
+              <w:rPr>
+                <w:rFonts w:ascii="Courier New" w:eastAsia="Times New Roman" w:hAnsi="Courier New" w:cs="Courier New"/>
+                <w:color w:val="000000"/>
+                <w:kern w:val="0"/>
+                <w:sz w:val="18"/>
+                <w:szCs w:val="18"/>
+                <w14:ligatures w14:val="none"/>
+              </w:rPr>
+            </w:pPr>
+          </w:p>
+        </w:tc>
+        <w:tc>
+          <w:tcPr>
+            <w:tcW w:w="3690" w:type="dxa"/>
+          </w:tcPr>
+          <w:p>
+            <w:pPr>
+              <w:shd w:val="clear" w:color="auto" w:fill="FFFFFF"/>
+              <w:spacing w:line="270" w:lineRule="atLeast"/>
+              <w:rPr>
+                <w:rFonts w:ascii="Courier New" w:eastAsia="Times New Roman" w:hAnsi="Courier New" w:cs="Courier New"/>
+                <w:color w:val="000000"/>
+                <w:kern w:val="0"/>
+                <w:sz w:val="18"/>
+                <w:szCs w:val="18"/>
+                <w14:ligatures w14:val="none"/>
+              </w:rPr>
+            </w:pPr>
+            <w:r>
+              <w:rPr>
+                <w:rFonts w:ascii="Courier New" w:eastAsia="Times New Roman" w:hAnsi="Courier New" w:cs="Courier New"/>
+                <w:color w:val="000000"/>
+                <w:kern w:val="0"/>
+                <w:sz w:val="18"/>
+                <w:szCs w:val="18"/>
+                <w14:ligatures w14:val="none"/>
+              </w:rPr>
+              <w:t>{{</w:t>
+            </w:r>
+            <w:r>
+              <w:rPr>
+                <w:rFonts w:ascii="Courier New" w:eastAsia="Times New Roman" w:hAnsi="Courier New" w:cs="Courier New"/>
+                <w:color w:val="A31515"/>
+                <w:kern w:val="0"/>
+                <w:sz w:val="18"/>
+                <w:szCs w:val="18"/>
+                <w14:ligatures w14:val="none"/>
+              </w:rPr>
+              <w:t>criteriaList</w:t>
+            </w:r>
+            <w:r>
+              <w:rPr>
+                <w:rFonts w:ascii="Courier New" w:eastAsia="Times New Roman" w:hAnsi="Courier New" w:cs="Courier New"/>
+                <w:color w:val="A31515"/>
+                <w:kern w:val="0"/>
+                <w:sz w:val="18"/>
+                <w:szCs w:val="18"/>
+                <w14:ligatures w14:val="none"/>
+              </w:rPr>
+              <w:t>.</w:t>
+            </w:r>
+            <w:r>
+              <w:rPr>
+                <w:rFonts w:ascii="Courier New" w:eastAsia="Times New Roman" w:hAnsi="Courier New" w:cs="Courier New"/>
+                <w:color w:val="A31515"/>
+                <w:kern w:val="0"/>
+                <w:sz w:val="18"/>
+                <w:szCs w:val="18"/>
+                <w14:ligatures w14:val="none"/>
+              </w:rPr>
+              <w:t>criteriaName</w:t>
+            </w:r>
+            <w:r>
+              <w:rPr>
+                <w:rFonts w:ascii="Courier New" w:eastAsia="Times New Roman" w:hAnsi="Courier New" w:cs="Courier New"/>
+                <w:color w:val="000000"/>
+                <w:kern w:val="0"/>
+                <w:sz w:val="18"/>
+                <w:szCs w:val="18"/>
+                <w14:ligatures w14:val="none"/>
+              </w:rPr>
+              <w:t>}}</w:t>
+            </w:r>
+          </w:p>
+        </w:tc>
+        <w:tc>
+          <w:tcPr>
+            <w:tcW w:w="4315" w:type="dxa"/>
+          </w:tcPr>
+          <w:p>
+            <w:pPr>
+              <w:spacing w:line="270" w:lineRule="atLeast"/>
+              <w:rPr>
+                <w:rFonts w:ascii="Courier New" w:eastAsia="Times New Roman" w:hAnsi="Courier New" w:cs="Courier New"/>
+                <w:color w:val="000000"/>
+                <w:kern w:val="0"/>
+                <w:sz w:val="18"/>
+                <w:szCs w:val="18"/>
+                <w14:ligatures w14:val="none"/>
+              </w:rPr>
+            </w:pPr>
+            <w:r>
+              <w:rPr>
+                <w:rFonts w:ascii="Courier New" w:eastAsia="Times New Roman" w:hAnsi="Courier New" w:cs="Courier New"/>
+                <w:color w:val="000000"/>
+                <w:kern w:val="0"/>
+                <w:sz w:val="18"/>
+                <w:szCs w:val="18"/>
+                <w14:ligatures w14:val="none"/>
+              </w:rPr>
+              <w:t>{{</w:t>
+            </w:r>
+            <w:r>
+              <w:rPr>
+                <w:rFonts w:ascii="Courier New" w:eastAsia="Times New Roman" w:hAnsi="Courier New" w:cs="Courier New"/>
+                <w:color w:val="A31515"/>
+                <w:kern w:val="0"/>
+                <w:sz w:val="18"/>
+                <w:szCs w:val="18"/>
+                <w14:ligatures w14:val="none"/>
+              </w:rPr>
+              <w:t>criteriaList</w:t>
+            </w:r>
+            <w:r>
+              <w:rPr>
+                <w:rFonts w:ascii="Courier New" w:eastAsia="Times New Roman" w:hAnsi="Courier New" w:cs="Courier New"/>
+                <w:color w:val="A31515"/>
+                <w:kern w:val="0"/>
+                <w:sz w:val="18"/>
+                <w:szCs w:val="18"/>
+                <w14:ligatures w14:val="none"/>
+              </w:rPr>
+              <w:t>.criteriaValues</w:t>
+            </w:r>
+            <w:r>
+              <w:rPr>
+                <w:rFonts w:ascii="Courier New" w:eastAsia="Times New Roman" w:hAnsi="Courier New" w:cs="Courier New"/>
+                <w:color w:val="000000"/>
+                <w:kern w:val="0"/>
+                <w:sz w:val="18"/>
+                <w:szCs w:val="18"/>
+                <w14:ligatures w14:val="none"/>
+              </w:rPr>
+              <w:t>}}</w:t>
+            </w:r>
+          </w:p>
+        </w:tc>
+      </w:tr>
+    </w:tbl>
+    <w:p>
+      <w:pPr>
+        <w:shd w:val="clear" w:color="auto" w:fill="FFFFFF"/>
+        <w:spacing w:line="270" w:lineRule="atLeast"/>
+        <w:rPr>
+          <w:rFonts w:ascii="Courier New" w:eastAsia="Times New Roman" w:hAnsi="Courier New" w:cs="Courier New"/>
+          <w:color w:val="000000"/>
+          <w:kern w:val="0"/>
+          <w:sz w:val="18"/>
+          <w:szCs w:val="18"/>
+          <w14:ligatures w14:val="none"/>
+        </w:rPr>
+      </w:pPr>
+      <w:r>
+        <w:rPr>
+          <w:rFonts w:ascii="Courier New" w:eastAsia="Times New Roman" w:hAnsi="Courier New" w:cs="Courier New"/>
+          <w:color w:val="000000"/>
+          <w:kern w:val="0"/>
+          <w:sz w:val="18"/>
+          <w:szCs w:val="18"/>
+          <w14:ligatures w14:val="none"/>
+        </w:rPr>
+        <w:t>{{/</w:t>
+      </w:r>
+      <w:r>
+        <w:rPr>
+          <w:rFonts w:ascii="Courier New" w:eastAsia="Times New Roman" w:hAnsi="Courier New" w:cs="Courier New"/>
+          <w:color w:val="A31515"/>
+          <w:kern w:val="0"/>
+          <w:sz w:val="18"/>
+          <w:szCs w:val="18"/>
+          <w14:ligatures w14:val="none"/>
+        </w:rPr>
+        <w:t>criteriaList</w:t>
+      </w:r>
+      <w:r>
+        <w:rPr>
+          <w:rFonts w:ascii="Courier New" w:eastAsia="Times New Roman" w:hAnsi="Courier New" w:cs="Courier New"/>
+          <w:color w:val="000000"/>
+          <w:kern w:val="0"/>
+          <w:sz w:val="18"/>
+          <w:szCs w:val="18"/>
+          <w14:ligatures w14:val="none"/>
+        </w:rPr>
+        <w:t>}}</w:t>
+      </w:r>
+    </w:p>
+    <w:p>
+      <w:pPr>
+        <w:shd w:val="clear" w:color="auto" w:fill="FFFFFF"/>
+        <w:spacing w:line="270" w:lineRule="atLeast"/>
+        <w:rPr>
+          <w:rFonts w:ascii="Courier New" w:eastAsia="Times New Roman" w:hAnsi="Courier New" w:cs="Courier New"/>
+          <w:color w:val="000000"/>
+          <w:kern w:val="0"/>
+          <w:sz w:val="18"/>
+          <w:szCs w:val="18"/>
+          <w14:ligatures w14:val="none"/>
+        </w:rPr>
+      </w:pPr>
+      <w:r>
+        <w:t>{{/</w:t>
+      </w:r>
+      <w:r>
+        <w:rPr>
+          <w:rFonts w:ascii="Courier New" w:eastAsia="Times New Roman" w:hAnsi="Courier New" w:cs="Courier New"/>
+          <w:color w:val="A31515"/>
+          <w:kern w:val="0"/>
+          <w:sz w:val="18"/>
+          <w:szCs w:val="18"/>
+          <w14:ligatures w14:val="none"/>
+        </w:rPr>
+        <w:t>toleranceDifferenceInfo</w:t>
+      </w:r>
+      <w:r>
+        <w:rPr>
+          <w:rFonts w:ascii="Courier New" w:eastAsia="Times New Roman" w:hAnsi="Courier New" w:cs="Courier New"/>
+          <w:color w:val="A31515"/>
+          <w:kern w:val="0"/>
+          <w:sz w:val="18"/>
+          <w:szCs w:val="18"/>
+          <w14:ligatures w14:val="none"/>
+        </w:rPr>
+        <w:t>.</w:t>
+      </w:r>
+      <w:bookmarkStart w:id="0" w:name="_GoBack"/>
+      <w:bookmarkEnd w:id="0"/>
+      <w:r>
+        <w:rPr>
+          <w:rFonts w:ascii="Courier New" w:eastAsia="Times New Roman" w:hAnsi="Courier New" w:cs="Courier New"/>
+          <w:color w:val="A31515"/>
+          <w:kern w:val="0"/>
+          <w:sz w:val="18"/>
+          <w:szCs w:val="18"/>
+          <w14:ligatures w14:val="none"/>
+        </w:rPr>
+        <w:t>hasDifference</w:t>
+      </w:r>
+      <w:r>
+        <w:rPr>
+          <w:rFonts w:ascii="Courier New" w:eastAsia="Times New Roman" w:hAnsi="Courier New" w:cs="Courier New"/>
+          <w:color w:val="000000"/>
+          <w:kern w:val="0"/>
+          <w:sz w:val="18"/>
+          <w:szCs w:val="18"/>
+          <w14:ligatures w14:val="none"/>
+        </w:rPr>
+        <w:t>}}</w:t>
+      </w:r>
+    </w:p>
+    <w:p>
+      <w:pPr>
+        <w:shd w:val="clear" w:color="auto" w:fill="FFFFFF"/>
+        <w:spacing w:line="270" w:lineRule="atLeast"/>
+        <w:rPr>
+          <w:rFonts w:ascii="Courier New" w:eastAsia="Times New Roman" w:hAnsi="Courier New" w:cs="Courier New"/>
+          <w:color w:val="000000"/>
+          <w:kern w:val="0"/>
+          <w:sz w:val="18"/>
+          <w:szCs w:val="18"/>
+          <w14:ligatures w14:val="none"/>
+        </w:rPr>
+      </w:pPr>
     </w:p>
     <w:sectPr>
       <w:pgSz w:w="12240" w:h="15840"/>

</xml_diff>